<commit_message>
Reload Esterni e Sanmarco di oggi
</commit_message>
<xml_diff>
--- a/Verbali/Esterni/25-10-2022 - Zero12.docx
+++ b/Verbali/Esterni/25-10-2022 - Zero12.docx
@@ -314,6 +314,160 @@
     <w:p/>
     <w:p/>
     <w:p>
+      <w:pPr>
+        <w:rPr>
+          <w:i/>
+          <w:iCs/>
+        </w:rPr>
+      </w:pPr>
+      <w:r>
+        <w:rPr>
+          <w:i/>
+          <w:iCs/>
+        </w:rPr>
+        <w:t xml:space="preserve">Ora inizio: </w:t>
+      </w:r>
+      <w:r>
+        <w:rPr>
+          <w:i/>
+          <w:iCs/>
+        </w:rPr>
+        <w:t>14</w:t>
+      </w:r>
+      <w:r>
+        <w:rPr>
+          <w:i/>
+          <w:iCs/>
+        </w:rPr>
+        <w:t>:</w:t>
+      </w:r>
+      <w:r>
+        <w:rPr>
+          <w:i/>
+          <w:iCs/>
+        </w:rPr>
+        <w:t>0</w:t>
+      </w:r>
+      <w:r>
+        <w:rPr>
+          <w:i/>
+          <w:iCs/>
+        </w:rPr>
+        <w:t>0</w:t>
+      </w:r>
+    </w:p>
+    <w:p>
+      <w:pPr>
+        <w:rPr>
+          <w:i/>
+          <w:iCs/>
+        </w:rPr>
+      </w:pPr>
+      <w:r>
+        <w:rPr>
+          <w:i/>
+          <w:iCs/>
+        </w:rPr>
+        <w:t xml:space="preserve">Ora fine: </w:t>
+      </w:r>
+      <w:r>
+        <w:rPr>
+          <w:i/>
+          <w:iCs/>
+        </w:rPr>
+        <w:t>14.40</w:t>
+      </w:r>
+    </w:p>
+    <w:p/>
+    <w:p>
+      <w:r>
+        <w:t>Presente da parte dell’azienda Alex Massaro, rappresentante di Zero12.</w:t>
+      </w:r>
+    </w:p>
+    <w:p>
+      <w:r>
+        <w:t>Questi i chiarimenti alle nostre domande, presentate come si vede:</w:t>
+      </w:r>
+    </w:p>
+    <w:p>
+      <w:pPr>
+        <w:ind w:left="720" w:hanging="360"/>
+      </w:pPr>
+    </w:p>
+    <w:p>
+      <w:pPr>
+        <w:pStyle w:val="Paragrafoelenco"/>
+        <w:numPr>
+          <w:ilvl w:val="0"/>
+          <w:numId w:val="1"/>
+        </w:numPr>
+      </w:pPr>
+      <w:r>
+        <w:t>Maggiori dettagli/chiarimenti sul prodotto che vogliono</w:t>
+      </w:r>
+    </w:p>
+    <w:p>
+      <w:pPr>
+        <w:pStyle w:val="Paragrafoelenco"/>
+        <w:numPr>
+          <w:ilvl w:val="0"/>
+          <w:numId w:val="1"/>
+        </w:numPr>
+      </w:pPr>
+      <w:r>
+        <w:t>Le tecnologie consigliate sono obbligatorie o possiamo gestirci come vogliamo (frontend/backend)?</w:t>
+      </w:r>
+    </w:p>
+    <w:p>
+      <w:pPr>
+        <w:pStyle w:val="Paragrafoelenco"/>
+        <w:numPr>
+          <w:ilvl w:val="0"/>
+          <w:numId w:val="1"/>
+        </w:numPr>
+      </w:pPr>
+      <w:r>
+        <w:t>Dubbi in merito alle librerie da usare (web-mobile)</w:t>
+      </w:r>
+    </w:p>
+    <w:p>
+      <w:pPr>
+        <w:pStyle w:val="Paragrafoelenco"/>
+        <w:numPr>
+          <w:ilvl w:val="0"/>
+          <w:numId w:val="1"/>
+        </w:numPr>
+      </w:pPr>
+      <w:r>
+        <w:t>Ambiente unico/standardizzato per non avere problemi di compatibilità</w:t>
+      </w:r>
+    </w:p>
+    <w:p>
+      <w:pPr>
+        <w:pStyle w:val="Paragrafoelenco"/>
+        <w:numPr>
+          <w:ilvl w:val="0"/>
+          <w:numId w:val="1"/>
+        </w:numPr>
+      </w:pPr>
+      <w:r>
+        <w:t>Tempistiche incontro e se forniscono materiali</w:t>
+      </w:r>
+    </w:p>
+    <w:p>
+      <w:pPr>
+        <w:pStyle w:val="Paragrafoelenco"/>
+        <w:numPr>
+          <w:ilvl w:val="0"/>
+          <w:numId w:val="1"/>
+        </w:numPr>
+      </w:pPr>
+      <w:r>
+        <w:t>Formazione AWS corsi</w:t>
+      </w:r>
+    </w:p>
+    <w:p/>
+    <w:p>
       <w:r>
         <w:t>Centro del progetto sono le API e la gestione del backoffice.</w:t>
       </w:r>
@@ -411,6 +565,7 @@
     <w:p/>
     <w:p>
       <w:r>
+        <w:lastRenderedPageBreak/>
         <w:t xml:space="preserve">Per la formazione, sulla base delle tecnologie consigliate, danno cose standard e usate da tutti (giustamente). Ci danno della documentazione sulle cose da fare, affinché il gruppo in 1-2 settimane capisce se fa per lui. Ci si può trovare un’ora/due per parlare del backend/frontend o cose del genere. Non si è obbligati a fare le cose sempre uguali, andando sul sicuro. La parte più ostica è AWS, per configurare le routing delle IP da raggiungere. </w:t>
       </w:r>
     </w:p>
@@ -449,6 +604,103 @@
     </w:sectPr>
   </w:body>
 </w:document>
+</file>
+
+<file path=word/numbering.xml><?xml version="1.0" encoding="utf-8"?>
+<w:numbering xmlns:wpc="http://schemas.microsoft.com/office/word/2010/wordprocessingCanvas" xmlns:cx="http://schemas.microsoft.com/office/drawing/2014/chartex" xmlns:cx1="http://schemas.microsoft.com/office/drawing/2015/9/8/chartex" xmlns:cx2="http://schemas.microsoft.com/office/drawing/2015/10/21/chartex" xmlns:cx3="http://schemas.microsoft.com/office/drawing/2016/5/9/chartex" xmlns:cx4="http://schemas.microsoft.com/office/drawing/2016/5/10/chartex" xmlns:cx5="http://schemas.microsoft.com/office/drawing/2016/5/11/chartex" xmlns:cx6="http://schemas.microsoft.com/office/drawing/2016/5/12/chartex" xmlns:cx7="http://schemas.microsoft.com/office/drawing/2016/5/13/chartex" xmlns:cx8="http://schemas.microsoft.com/office/drawing/2016/5/14/chartex" xmlns:mc="http://schemas.openxmlformats.org/markup-compatibility/2006" xmlns:aink="http://schemas.microsoft.com/office/drawing/2016/ink" xmlns:am3d="http://schemas.microsoft.com/office/drawing/2017/model3d" xmlns:o="urn:schemas-microsoft-com:office:office" xmlns:oel="http://schemas.microsoft.com/office/2019/extlst" xmlns:r="http://schemas.openxmlformats.org/officeDocument/2006/relationships" xmlns:m="http://schemas.openxmlformats.org/officeDocument/2006/math" xmlns:v="urn:schemas-microsoft-com:vml" xmlns:wp14="http://schemas.microsoft.com/office/word/2010/wordprocessingDrawing" xmlns:wp="http://schemas.openxmlformats.org/drawingml/2006/wordprocessingDrawing" xmlns:w10="urn:schemas-microsoft-com:office:word" xmlns:w="http://schemas.openxmlformats.org/wordprocessingml/2006/main" xmlns:w14="http://schemas.microsoft.com/office/word/2010/wordml" xmlns:w15="http://schemas.microsoft.com/office/word/2012/wordml" xmlns:w16cex="http://schemas.microsoft.com/office/word/2018/wordml/cex" xmlns:w16cid="http://schemas.microsoft.com/office/word/2016/wordml/cid" xmlns:w16="http://schemas.microsoft.com/office/word/2018/wordml" xmlns:w16sdtdh="http://schemas.microsoft.com/office/word/2020/wordml/sdtdatahash" xmlns:w16se="http://schemas.microsoft.com/office/word/2015/wordml/symex" xmlns:wpg="http://schemas.microsoft.com/office/word/2010/wordprocessingGroup" xmlns:wpi="http://schemas.microsoft.com/office/word/2010/wordprocessingInk" xmlns:wne="http://schemas.microsoft.com/office/word/2006/wordml" xmlns:wps="http://schemas.microsoft.com/office/word/2010/wordprocessingShape" mc:Ignorable="w14 w15 w16se w16cid w16 w16cex w16sdtdh wp14">
+  <w:abstractNum w:abstractNumId="0" w15:restartNumberingAfterBreak="0">
+    <w:nsid w:val="3BB67306"/>
+    <w:multiLevelType w:val="hybridMultilevel"/>
+    <w:tmpl w:val="C8E23CB4"/>
+    <w:lvl w:ilvl="0" w:tplc="04100011">
+      <w:start w:val="1"/>
+      <w:numFmt w:val="decimal"/>
+      <w:lvlText w:val="%1)"/>
+      <w:lvlJc w:val="left"/>
+      <w:pPr>
+        <w:ind w:left="720" w:hanging="360"/>
+      </w:pPr>
+      <w:rPr>
+        <w:rFonts w:hint="default"/>
+      </w:rPr>
+    </w:lvl>
+    <w:lvl w:ilvl="1" w:tplc="04100019">
+      <w:start w:val="1"/>
+      <w:numFmt w:val="lowerLetter"/>
+      <w:lvlText w:val="%2."/>
+      <w:lvlJc w:val="left"/>
+      <w:pPr>
+        <w:ind w:left="1440" w:hanging="360"/>
+      </w:pPr>
+    </w:lvl>
+    <w:lvl w:ilvl="2" w:tplc="0410001B" w:tentative="1">
+      <w:start w:val="1"/>
+      <w:numFmt w:val="lowerRoman"/>
+      <w:lvlText w:val="%3."/>
+      <w:lvlJc w:val="right"/>
+      <w:pPr>
+        <w:ind w:left="2160" w:hanging="180"/>
+      </w:pPr>
+    </w:lvl>
+    <w:lvl w:ilvl="3" w:tplc="0410000F" w:tentative="1">
+      <w:start w:val="1"/>
+      <w:numFmt w:val="decimal"/>
+      <w:lvlText w:val="%4."/>
+      <w:lvlJc w:val="left"/>
+      <w:pPr>
+        <w:ind w:left="2880" w:hanging="360"/>
+      </w:pPr>
+    </w:lvl>
+    <w:lvl w:ilvl="4" w:tplc="04100019" w:tentative="1">
+      <w:start w:val="1"/>
+      <w:numFmt w:val="lowerLetter"/>
+      <w:lvlText w:val="%5."/>
+      <w:lvlJc w:val="left"/>
+      <w:pPr>
+        <w:ind w:left="3600" w:hanging="360"/>
+      </w:pPr>
+    </w:lvl>
+    <w:lvl w:ilvl="5" w:tplc="0410001B" w:tentative="1">
+      <w:start w:val="1"/>
+      <w:numFmt w:val="lowerRoman"/>
+      <w:lvlText w:val="%6."/>
+      <w:lvlJc w:val="right"/>
+      <w:pPr>
+        <w:ind w:left="4320" w:hanging="180"/>
+      </w:pPr>
+    </w:lvl>
+    <w:lvl w:ilvl="6" w:tplc="0410000F" w:tentative="1">
+      <w:start w:val="1"/>
+      <w:numFmt w:val="decimal"/>
+      <w:lvlText w:val="%7."/>
+      <w:lvlJc w:val="left"/>
+      <w:pPr>
+        <w:ind w:left="5040" w:hanging="360"/>
+      </w:pPr>
+    </w:lvl>
+    <w:lvl w:ilvl="7" w:tplc="04100019" w:tentative="1">
+      <w:start w:val="1"/>
+      <w:numFmt w:val="lowerLetter"/>
+      <w:lvlText w:val="%8."/>
+      <w:lvlJc w:val="left"/>
+      <w:pPr>
+        <w:ind w:left="5760" w:hanging="360"/>
+      </w:pPr>
+    </w:lvl>
+    <w:lvl w:ilvl="8" w:tplc="0410001B" w:tentative="1">
+      <w:start w:val="1"/>
+      <w:numFmt w:val="lowerRoman"/>
+      <w:lvlText w:val="%9."/>
+      <w:lvlJc w:val="right"/>
+      <w:pPr>
+        <w:ind w:left="6480" w:hanging="180"/>
+      </w:pPr>
+    </w:lvl>
+  </w:abstractNum>
+  <w:num w:numId="1" w16cid:durableId="268247273">
+    <w:abstractNumId w:val="0"/>
+  </w:num>
+</w:numbering>
 </file>
 
 <file path=word/styles.xml><?xml version="1.0" encoding="utf-8"?>
@@ -890,6 +1142,17 @@
       </w:tblBorders>
     </w:tblPr>
   </w:style>
+  <w:style w:type="paragraph" w:styleId="Paragrafoelenco">
+    <w:name w:val="List Paragraph"/>
+    <w:basedOn w:val="Normale"/>
+    <w:uiPriority w:val="34"/>
+    <w:qFormat/>
+    <w:rsid w:val="00D53347"/>
+    <w:pPr>
+      <w:ind w:left="720"/>
+      <w:contextualSpacing/>
+    </w:pPr>
+  </w:style>
 </w:styles>
 </file>
 

</xml_diff>